<commit_message>
added biomechanics and locomotion
</commit_message>
<xml_diff>
--- a/docs/schedule.docx
+++ b/docs/schedule.docx
@@ -10,7 +10,7 @@
         <w:t xml:space="preserve">Schedule</w:t>
       </w:r>
     </w:p>
-    <w:bookmarkStart w:id="63" w:name="assignment-schedule-subject-to-change"/>
+    <w:bookmarkStart w:id="66" w:name="assignment-schedule-subject-to-change"/>
     <w:p>
       <w:pPr>
         <w:pStyle w:val="Heading2"/>
@@ -2543,99 +2543,25 @@
               <w:jc w:val="left"/>
             </w:pPr>
             <w:r>
-              <w:t xml:space="preserve">Locomotion on Land</w:t>
-            </w:r>
-          </w:p>
-        </w:tc>
-        <w:tc>
-          <w:tcPr/>
-          <w:p>
-            <w:pPr>
-              <w:pStyle w:val="Compact"/>
-              <w:jc w:val="left"/>
-            </w:pPr>
-            <w:r>
-              <w:t xml:space="preserve">PS4: Neurons [</w:t>
+              <w:t xml:space="preserve">Locomotion on Land [</w:t>
             </w:r>
             <w:hyperlink r:id="rId60">
               <w:r>
                 <w:rPr>
                   <w:rStyle w:val="Hyperlink"/>
                 </w:rPr>
-                <w:t xml:space="preserve">pdf</w:t>
+                <w:t xml:space="preserve">html</w:t>
               </w:r>
             </w:hyperlink>
             <w:r>
-              <w:t xml:space="preserve">]</w:t>
-            </w:r>
-          </w:p>
-        </w:tc>
-        <w:tc>
-          <w:tcPr/>
-          <w:p>
-            <w:pPr>
-              <w:pStyle w:val="Compact"/>
-            </w:pPr>
-          </w:p>
-        </w:tc>
-      </w:tr>
-      <w:tr>
-        <w:tc>
-          <w:tcPr/>
-          <w:p>
-            <w:pPr>
-              <w:pStyle w:val="Compact"/>
-            </w:pPr>
-          </w:p>
-        </w:tc>
-        <w:tc>
-          <w:tcPr/>
-          <w:p>
-            <w:pPr>
-              <w:pStyle w:val="Compact"/>
-              <w:jc w:val="left"/>
-            </w:pPr>
-            <w:r>
-              <w:t xml:space="preserve">W</w:t>
-            </w:r>
-          </w:p>
-        </w:tc>
-        <w:tc>
-          <w:tcPr/>
-          <w:p>
-            <w:pPr>
-              <w:pStyle w:val="Compact"/>
-              <w:jc w:val="left"/>
-            </w:pPr>
-            <w:r>
-              <w:t xml:space="preserve">Locomotion in Fluids</w:t>
-            </w:r>
-          </w:p>
-        </w:tc>
-        <w:tc>
-          <w:tcPr/>
-          <w:p>
-            <w:pPr>
-              <w:pStyle w:val="Compact"/>
-            </w:pPr>
-          </w:p>
-        </w:tc>
-        <w:tc>
-          <w:tcPr/>
-          <w:p>
-            <w:pPr>
-              <w:pStyle w:val="Compact"/>
-              <w:jc w:val="left"/>
-            </w:pPr>
-            <w:r>
-              <w:t xml:space="preserve">Lab8: PC2-G-Human Muscle [</w:t>
+              <w:t xml:space="preserve">] [</w:t>
             </w:r>
             <w:hyperlink r:id="rId61">
               <w:r>
                 <w:rPr>
                   <w:rStyle w:val="Hyperlink"/>
                 </w:rPr>
-                <w:t xml:space="preserve">overview</w:t>
+                <w:t xml:space="preserve">discussion</w:t>
               </w:r>
             </w:hyperlink>
             <w:r>
@@ -2643,153 +2569,15 @@
             </w:r>
           </w:p>
         </w:tc>
-      </w:tr>
-      <w:tr>
-        <w:tc>
-          <w:tcPr/>
-          <w:p>
-            <w:pPr>
-              <w:pStyle w:val="Compact"/>
-            </w:pPr>
-          </w:p>
-        </w:tc>
-        <w:tc>
-          <w:tcPr/>
-          <w:p>
-            <w:pPr>
-              <w:pStyle w:val="Compact"/>
-              <w:jc w:val="left"/>
-            </w:pPr>
-            <w:r>
-              <w:t xml:space="preserve">F</w:t>
-            </w:r>
-          </w:p>
-        </w:tc>
-        <w:tc>
-          <w:tcPr/>
-          <w:p>
-            <w:pPr>
-              <w:pStyle w:val="Compact"/>
-              <w:jc w:val="left"/>
-            </w:pPr>
-            <w:r>
-              <w:t xml:space="preserve">Blood</w:t>
-            </w:r>
-          </w:p>
-        </w:tc>
-        <w:tc>
-          <w:tcPr/>
-          <w:p>
-            <w:pPr>
-              <w:pStyle w:val="Compact"/>
-              <w:jc w:val="left"/>
-            </w:pPr>
-            <w:r>
-              <w:t xml:space="preserve">Rewrite Design 2 Due</w:t>
-            </w:r>
-          </w:p>
-        </w:tc>
-        <w:tc>
-          <w:tcPr/>
-          <w:p>
-            <w:pPr>
-              <w:pStyle w:val="Compact"/>
-            </w:pPr>
-          </w:p>
-        </w:tc>
-      </w:tr>
-      <w:tr>
-        <w:tc>
-          <w:tcPr/>
-          <w:p>
-            <w:pPr>
-              <w:pStyle w:val="Compact"/>
-              <w:jc w:val="left"/>
-            </w:pPr>
-            <w:r>
-              <w:t xml:space="preserve">Week 11</w:t>
-            </w:r>
-          </w:p>
-        </w:tc>
-        <w:tc>
-          <w:tcPr/>
-          <w:p>
-            <w:pPr>
-              <w:pStyle w:val="Compact"/>
-            </w:pPr>
-          </w:p>
-        </w:tc>
-        <w:tc>
-          <w:tcPr/>
-          <w:p>
-            <w:pPr>
-              <w:pStyle w:val="Compact"/>
-            </w:pPr>
-          </w:p>
-        </w:tc>
-        <w:tc>
-          <w:tcPr/>
-          <w:p>
-            <w:pPr>
-              <w:pStyle w:val="Compact"/>
-            </w:pPr>
-          </w:p>
-        </w:tc>
-        <w:tc>
-          <w:tcPr/>
-          <w:p>
-            <w:pPr>
-              <w:pStyle w:val="Compact"/>
-            </w:pPr>
-          </w:p>
-        </w:tc>
-      </w:tr>
-      <w:tr>
-        <w:tc>
-          <w:tcPr/>
-          <w:p>
-            <w:pPr>
-              <w:pStyle w:val="Compact"/>
-              <w:jc w:val="left"/>
-            </w:pPr>
-            <w:r>
-              <w:t xml:space="preserve">10/30</w:t>
-            </w:r>
-          </w:p>
-        </w:tc>
-        <w:tc>
-          <w:tcPr/>
-          <w:p>
-            <w:pPr>
-              <w:pStyle w:val="Compact"/>
-              <w:jc w:val="left"/>
-            </w:pPr>
-            <w:r>
-              <w:t xml:space="preserve">M</w:t>
-            </w:r>
-          </w:p>
-        </w:tc>
-        <w:tc>
-          <w:tcPr/>
-          <w:p>
-            <w:pPr>
-              <w:pStyle w:val="Compact"/>
-              <w:jc w:val="left"/>
-            </w:pPr>
-            <w:r>
-              <w:t xml:space="preserve">Ventilation</w:t>
-            </w:r>
-          </w:p>
-        </w:tc>
-        <w:tc>
-          <w:tcPr/>
-          <w:p>
-            <w:pPr>
-              <w:pStyle w:val="Compact"/>
-              <w:jc w:val="left"/>
-            </w:pPr>
-            <w:r>
-              <w:t xml:space="preserve">PS5: Muscles &amp; Biomech [</w:t>
+        <w:tc>
+          <w:tcPr/>
+          <w:p>
+            <w:pPr>
+              <w:pStyle w:val="Compact"/>
+              <w:jc w:val="left"/>
+            </w:pPr>
+            <w:r>
+              <w:t xml:space="preserve">PS4: Neurons [</w:t>
             </w:r>
             <w:hyperlink r:id="rId62">
               <w:r>
@@ -2842,6 +2630,251 @@
               <w:jc w:val="left"/>
             </w:pPr>
             <w:r>
+              <w:t xml:space="preserve">Locomotion in Fluids</w:t>
+            </w:r>
+          </w:p>
+        </w:tc>
+        <w:tc>
+          <w:tcPr/>
+          <w:p>
+            <w:pPr>
+              <w:pStyle w:val="Compact"/>
+            </w:pPr>
+          </w:p>
+        </w:tc>
+        <w:tc>
+          <w:tcPr/>
+          <w:p>
+            <w:pPr>
+              <w:pStyle w:val="Compact"/>
+              <w:jc w:val="left"/>
+            </w:pPr>
+            <w:r>
+              <w:t xml:space="preserve">Lab8: PC2-G-Human Muscle [</w:t>
+            </w:r>
+            <w:hyperlink r:id="rId63">
+              <w:r>
+                <w:rPr>
+                  <w:rStyle w:val="Hyperlink"/>
+                </w:rPr>
+                <w:t xml:space="preserve">overview</w:t>
+              </w:r>
+            </w:hyperlink>
+            <w:r>
+              <w:t xml:space="preserve">]</w:t>
+            </w:r>
+          </w:p>
+        </w:tc>
+      </w:tr>
+      <w:tr>
+        <w:tc>
+          <w:tcPr/>
+          <w:p>
+            <w:pPr>
+              <w:pStyle w:val="Compact"/>
+            </w:pPr>
+          </w:p>
+        </w:tc>
+        <w:tc>
+          <w:tcPr/>
+          <w:p>
+            <w:pPr>
+              <w:pStyle w:val="Compact"/>
+              <w:jc w:val="left"/>
+            </w:pPr>
+            <w:r>
+              <w:t xml:space="preserve">F</w:t>
+            </w:r>
+          </w:p>
+        </w:tc>
+        <w:tc>
+          <w:tcPr/>
+          <w:p>
+            <w:pPr>
+              <w:pStyle w:val="Compact"/>
+              <w:jc w:val="left"/>
+            </w:pPr>
+            <w:r>
+              <w:t xml:space="preserve">Blood</w:t>
+            </w:r>
+          </w:p>
+        </w:tc>
+        <w:tc>
+          <w:tcPr/>
+          <w:p>
+            <w:pPr>
+              <w:pStyle w:val="Compact"/>
+              <w:jc w:val="left"/>
+            </w:pPr>
+            <w:r>
+              <w:t xml:space="preserve">Rewrite Design 2 Due [</w:t>
+            </w:r>
+            <w:hyperlink r:id="rId64">
+              <w:r>
+                <w:rPr>
+                  <w:rStyle w:val="Hyperlink"/>
+                </w:rPr>
+                <w:t xml:space="preserve">Due midnight</w:t>
+              </w:r>
+            </w:hyperlink>
+            <w:r>
+              <w:t xml:space="preserve">]</w:t>
+            </w:r>
+          </w:p>
+        </w:tc>
+        <w:tc>
+          <w:tcPr/>
+          <w:p>
+            <w:pPr>
+              <w:pStyle w:val="Compact"/>
+            </w:pPr>
+          </w:p>
+        </w:tc>
+      </w:tr>
+      <w:tr>
+        <w:tc>
+          <w:tcPr/>
+          <w:p>
+            <w:pPr>
+              <w:pStyle w:val="Compact"/>
+              <w:jc w:val="left"/>
+            </w:pPr>
+            <w:r>
+              <w:t xml:space="preserve">Week 11</w:t>
+            </w:r>
+          </w:p>
+        </w:tc>
+        <w:tc>
+          <w:tcPr/>
+          <w:p>
+            <w:pPr>
+              <w:pStyle w:val="Compact"/>
+            </w:pPr>
+          </w:p>
+        </w:tc>
+        <w:tc>
+          <w:tcPr/>
+          <w:p>
+            <w:pPr>
+              <w:pStyle w:val="Compact"/>
+            </w:pPr>
+          </w:p>
+        </w:tc>
+        <w:tc>
+          <w:tcPr/>
+          <w:p>
+            <w:pPr>
+              <w:pStyle w:val="Compact"/>
+            </w:pPr>
+          </w:p>
+        </w:tc>
+        <w:tc>
+          <w:tcPr/>
+          <w:p>
+            <w:pPr>
+              <w:pStyle w:val="Compact"/>
+            </w:pPr>
+          </w:p>
+        </w:tc>
+      </w:tr>
+      <w:tr>
+        <w:tc>
+          <w:tcPr/>
+          <w:p>
+            <w:pPr>
+              <w:pStyle w:val="Compact"/>
+              <w:jc w:val="left"/>
+            </w:pPr>
+            <w:r>
+              <w:t xml:space="preserve">10/30</w:t>
+            </w:r>
+          </w:p>
+        </w:tc>
+        <w:tc>
+          <w:tcPr/>
+          <w:p>
+            <w:pPr>
+              <w:pStyle w:val="Compact"/>
+              <w:jc w:val="left"/>
+            </w:pPr>
+            <w:r>
+              <w:t xml:space="preserve">M</w:t>
+            </w:r>
+          </w:p>
+        </w:tc>
+        <w:tc>
+          <w:tcPr/>
+          <w:p>
+            <w:pPr>
+              <w:pStyle w:val="Compact"/>
+              <w:jc w:val="left"/>
+            </w:pPr>
+            <w:r>
+              <w:t xml:space="preserve">Ventilation</w:t>
+            </w:r>
+          </w:p>
+        </w:tc>
+        <w:tc>
+          <w:tcPr/>
+          <w:p>
+            <w:pPr>
+              <w:pStyle w:val="Compact"/>
+              <w:jc w:val="left"/>
+            </w:pPr>
+            <w:r>
+              <w:t xml:space="preserve">PS5: Muscles &amp; Biomech [</w:t>
+            </w:r>
+            <w:hyperlink r:id="rId65">
+              <w:r>
+                <w:rPr>
+                  <w:rStyle w:val="Hyperlink"/>
+                </w:rPr>
+                <w:t xml:space="preserve">pdf</w:t>
+              </w:r>
+            </w:hyperlink>
+            <w:r>
+              <w:t xml:space="preserve">]</w:t>
+            </w:r>
+          </w:p>
+        </w:tc>
+        <w:tc>
+          <w:tcPr/>
+          <w:p>
+            <w:pPr>
+              <w:pStyle w:val="Compact"/>
+            </w:pPr>
+          </w:p>
+        </w:tc>
+      </w:tr>
+      <w:tr>
+        <w:tc>
+          <w:tcPr/>
+          <w:p>
+            <w:pPr>
+              <w:pStyle w:val="Compact"/>
+            </w:pPr>
+          </w:p>
+        </w:tc>
+        <w:tc>
+          <w:tcPr/>
+          <w:p>
+            <w:pPr>
+              <w:pStyle w:val="Compact"/>
+              <w:jc w:val="left"/>
+            </w:pPr>
+            <w:r>
+              <w:t xml:space="preserve">W</w:t>
+            </w:r>
+          </w:p>
+        </w:tc>
+        <w:tc>
+          <w:tcPr/>
+          <w:p>
+            <w:pPr>
+              <w:pStyle w:val="Compact"/>
+              <w:jc w:val="left"/>
+            </w:pPr>
+            <w:r>
               <w:t xml:space="preserve">Aquatic Respiration</w:t>
             </w:r>
           </w:p>
@@ -4054,7 +4087,7 @@
         </w:tc>
       </w:tr>
     </w:tbl>
-    <w:bookmarkEnd w:id="63"/>
+    <w:bookmarkEnd w:id="66"/>
     <w:sectPr/>
   </w:body>
 </w:document>

</xml_diff>

<commit_message>
labs 9/10 toad muscle
</commit_message>
<xml_diff>
--- a/docs/schedule.docx
+++ b/docs/schedule.docx
@@ -10,7 +10,7 @@
         <w:t xml:space="preserve">Schedule</w:t>
       </w:r>
     </w:p>
-    <w:bookmarkStart w:id="66" w:name="assignment-schedule-subject-to-change"/>
+    <w:bookmarkStart w:id="67" w:name="assignment-schedule-subject-to-change"/>
     <w:p>
       <w:pPr>
         <w:pStyle w:val="Heading2"/>
@@ -2895,7 +2895,18 @@
               <w:jc w:val="left"/>
             </w:pPr>
             <w:r>
-              <w:t xml:space="preserve">Lab9: PC3-G-Toad Muscle</w:t>
+              <w:t xml:space="preserve">Lab9: PC3-G-Toad Muscle [</w:t>
+            </w:r>
+            <w:hyperlink r:id="rId66">
+              <w:r>
+                <w:rPr>
+                  <w:rStyle w:val="Hyperlink"/>
+                </w:rPr>
+                <w:t xml:space="preserve">overview</w:t>
+              </w:r>
+            </w:hyperlink>
+            <w:r>
+              <w:t xml:space="preserve">]</w:t>
             </w:r>
           </w:p>
         </w:tc>
@@ -3103,7 +3114,18 @@
               <w:jc w:val="left"/>
             </w:pPr>
             <w:r>
-              <w:t xml:space="preserve">Lab10:PC1-I-Toad Muscle Independent</w:t>
+              <w:t xml:space="preserve">Lab10:PC1-I-Toad Muscle Independent [</w:t>
+            </w:r>
+            <w:hyperlink r:id="rId66">
+              <w:r>
+                <w:rPr>
+                  <w:rStyle w:val="Hyperlink"/>
+                </w:rPr>
+                <w:t xml:space="preserve">overview</w:t>
+              </w:r>
+            </w:hyperlink>
+            <w:r>
+              <w:t xml:space="preserve">]</w:t>
             </w:r>
           </w:p>
         </w:tc>
@@ -4087,7 +4109,7 @@
         </w:tc>
       </w:tr>
     </w:tbl>
-    <w:bookmarkEnd w:id="66"/>
+    <w:bookmarkEnd w:id="67"/>
     <w:sectPr/>
   </w:body>
 </w:document>

</xml_diff>

<commit_message>
schedule update and blood respiration
</commit_message>
<xml_diff>
--- a/docs/schedule.docx
+++ b/docs/schedule.docx
@@ -10,7 +10,7 @@
         <w:t xml:space="preserve">Schedule</w:t>
       </w:r>
     </w:p>
-    <w:bookmarkStart w:id="67" w:name="assignment-schedule-subject-to-change"/>
+    <w:bookmarkStart w:id="68" w:name="assignment-schedule-subject-to-change"/>
     <w:p>
       <w:pPr>
         <w:pStyle w:val="Heading2"/>
@@ -34,7 +34,6 @@
         <w:tblStyle w:val="Table"/>
         <w:tblW w:type="pct" w:w="4100"/>
         <w:tblLook w:firstRow="1" w:lastRow="0" w:firstColumn="0" w:lastColumn="0" w:noHBand="0" w:noVBand="0" w:val="0020"/>
-        <w:jc w:val="start"/>
       </w:tblPr>
       <w:tblGrid>
         <w:gridCol w:w="712"/>
@@ -2810,7 +2809,7 @@
               <w:jc w:val="left"/>
             </w:pPr>
             <w:r>
-              <w:t xml:space="preserve">Ventilation</w:t>
+              <w:t xml:space="preserve">Biomechanics and Locomotion</w:t>
             </w:r>
           </w:p>
         </w:tc>
@@ -2875,7 +2874,7 @@
               <w:jc w:val="left"/>
             </w:pPr>
             <w:r>
-              <w:t xml:space="preserve">Aquatic Respiration</w:t>
+              <w:t xml:space="preserve">Finish Locomotion</w:t>
             </w:r>
           </w:p>
         </w:tc>
@@ -2940,161 +2939,157 @@
               <w:jc w:val="left"/>
             </w:pPr>
             <w:r>
+              <w:t xml:space="preserve">Blood and Respiratory Media</w:t>
+            </w:r>
+          </w:p>
+        </w:tc>
+        <w:tc>
+          <w:tcPr/>
+          <w:p>
+            <w:pPr>
+              <w:pStyle w:val="Compact"/>
+            </w:pPr>
+          </w:p>
+        </w:tc>
+        <w:tc>
+          <w:tcPr/>
+          <w:p>
+            <w:pPr>
+              <w:pStyle w:val="Compact"/>
+            </w:pPr>
+          </w:p>
+        </w:tc>
+      </w:tr>
+      <w:tr>
+        <w:tc>
+          <w:tcPr/>
+          <w:p>
+            <w:pPr>
+              <w:pStyle w:val="Compact"/>
+              <w:jc w:val="left"/>
+            </w:pPr>
+            <w:r>
+              <w:t xml:space="preserve">Week 12</w:t>
+            </w:r>
+          </w:p>
+        </w:tc>
+        <w:tc>
+          <w:tcPr/>
+          <w:p>
+            <w:pPr>
+              <w:pStyle w:val="Compact"/>
+            </w:pPr>
+          </w:p>
+        </w:tc>
+        <w:tc>
+          <w:tcPr/>
+          <w:p>
+            <w:pPr>
+              <w:pStyle w:val="Compact"/>
+            </w:pPr>
+          </w:p>
+        </w:tc>
+        <w:tc>
+          <w:tcPr/>
+          <w:p>
+            <w:pPr>
+              <w:pStyle w:val="Compact"/>
+            </w:pPr>
+          </w:p>
+        </w:tc>
+        <w:tc>
+          <w:tcPr/>
+          <w:p>
+            <w:pPr>
+              <w:pStyle w:val="Compact"/>
+            </w:pPr>
+          </w:p>
+        </w:tc>
+      </w:tr>
+      <w:tr>
+        <w:tc>
+          <w:tcPr/>
+          <w:p>
+            <w:pPr>
+              <w:pStyle w:val="Compact"/>
+              <w:jc w:val="left"/>
+            </w:pPr>
+            <w:r>
+              <w:t xml:space="preserve">11/6</w:t>
+            </w:r>
+          </w:p>
+        </w:tc>
+        <w:tc>
+          <w:tcPr/>
+          <w:p>
+            <w:pPr>
+              <w:pStyle w:val="Compact"/>
+              <w:jc w:val="left"/>
+            </w:pPr>
+            <w:r>
+              <w:t xml:space="preserve">M</w:t>
+            </w:r>
+          </w:p>
+        </w:tc>
+        <w:tc>
+          <w:tcPr/>
+          <w:p>
+            <w:pPr>
+              <w:pStyle w:val="Compact"/>
+              <w:jc w:val="left"/>
+            </w:pPr>
+            <w:r>
+              <w:t xml:space="preserve">Aquatic Respiration</w:t>
+            </w:r>
+          </w:p>
+        </w:tc>
+        <w:tc>
+          <w:tcPr/>
+          <w:p>
+            <w:pPr>
+              <w:pStyle w:val="Compact"/>
+            </w:pPr>
+          </w:p>
+        </w:tc>
+        <w:tc>
+          <w:tcPr/>
+          <w:p>
+            <w:pPr>
+              <w:pStyle w:val="Compact"/>
+            </w:pPr>
+          </w:p>
+        </w:tc>
+      </w:tr>
+      <w:tr>
+        <w:tc>
+          <w:tcPr/>
+          <w:p>
+            <w:pPr>
+              <w:pStyle w:val="Compact"/>
+            </w:pPr>
+          </w:p>
+        </w:tc>
+        <w:tc>
+          <w:tcPr/>
+          <w:p>
+            <w:pPr>
+              <w:pStyle w:val="Compact"/>
+              <w:jc w:val="left"/>
+            </w:pPr>
+            <w:r>
+              <w:t xml:space="preserve">W</w:t>
+            </w:r>
+          </w:p>
+        </w:tc>
+        <w:tc>
+          <w:tcPr/>
+          <w:p>
+            <w:pPr>
+              <w:pStyle w:val="Compact"/>
+              <w:jc w:val="left"/>
+            </w:pPr>
+            <w:r>
               <w:t xml:space="preserve">Aerial Respiration</w:t>
-            </w:r>
-          </w:p>
-        </w:tc>
-        <w:tc>
-          <w:tcPr/>
-          <w:p>
-            <w:pPr>
-              <w:pStyle w:val="Compact"/>
-            </w:pPr>
-          </w:p>
-        </w:tc>
-        <w:tc>
-          <w:tcPr/>
-          <w:p>
-            <w:pPr>
-              <w:pStyle w:val="Compact"/>
-            </w:pPr>
-          </w:p>
-        </w:tc>
-      </w:tr>
-      <w:tr>
-        <w:tc>
-          <w:tcPr/>
-          <w:p>
-            <w:pPr>
-              <w:pStyle w:val="Compact"/>
-              <w:jc w:val="left"/>
-            </w:pPr>
-            <w:r>
-              <w:t xml:space="preserve">Week 12</w:t>
-            </w:r>
-          </w:p>
-        </w:tc>
-        <w:tc>
-          <w:tcPr/>
-          <w:p>
-            <w:pPr>
-              <w:pStyle w:val="Compact"/>
-            </w:pPr>
-          </w:p>
-        </w:tc>
-        <w:tc>
-          <w:tcPr/>
-          <w:p>
-            <w:pPr>
-              <w:pStyle w:val="Compact"/>
-            </w:pPr>
-          </w:p>
-        </w:tc>
-        <w:tc>
-          <w:tcPr/>
-          <w:p>
-            <w:pPr>
-              <w:pStyle w:val="Compact"/>
-            </w:pPr>
-          </w:p>
-        </w:tc>
-        <w:tc>
-          <w:tcPr/>
-          <w:p>
-            <w:pPr>
-              <w:pStyle w:val="Compact"/>
-            </w:pPr>
-          </w:p>
-        </w:tc>
-      </w:tr>
-      <w:tr>
-        <w:tc>
-          <w:tcPr/>
-          <w:p>
-            <w:pPr>
-              <w:pStyle w:val="Compact"/>
-              <w:jc w:val="left"/>
-            </w:pPr>
-            <w:r>
-              <w:t xml:space="preserve">11/6</w:t>
-            </w:r>
-          </w:p>
-        </w:tc>
-        <w:tc>
-          <w:tcPr/>
-          <w:p>
-            <w:pPr>
-              <w:pStyle w:val="Compact"/>
-              <w:jc w:val="left"/>
-            </w:pPr>
-            <w:r>
-              <w:t xml:space="preserve">M</w:t>
-            </w:r>
-          </w:p>
-        </w:tc>
-        <w:tc>
-          <w:tcPr/>
-          <w:p>
-            <w:pPr>
-              <w:pStyle w:val="Compact"/>
-              <w:jc w:val="left"/>
-            </w:pPr>
-            <w:r>
-              <w:t xml:space="preserve">Symmorphosis: Weibel, Taylor, and Hoppeler (1991) The concept of symmorphosis: A testable hypothesis of structure-function relationship. PNAS 88:10357-61</w:t>
-            </w:r>
-          </w:p>
-        </w:tc>
-        <w:tc>
-          <w:tcPr/>
-          <w:p>
-            <w:pPr>
-              <w:pStyle w:val="Compact"/>
-              <w:jc w:val="left"/>
-            </w:pPr>
-            <w:r>
-              <w:t xml:space="preserve">PS6: Respiration</w:t>
-            </w:r>
-          </w:p>
-        </w:tc>
-        <w:tc>
-          <w:tcPr/>
-          <w:p>
-            <w:pPr>
-              <w:pStyle w:val="Compact"/>
-            </w:pPr>
-          </w:p>
-        </w:tc>
-      </w:tr>
-      <w:tr>
-        <w:tc>
-          <w:tcPr/>
-          <w:p>
-            <w:pPr>
-              <w:pStyle w:val="Compact"/>
-            </w:pPr>
-          </w:p>
-        </w:tc>
-        <w:tc>
-          <w:tcPr/>
-          <w:p>
-            <w:pPr>
-              <w:pStyle w:val="Compact"/>
-              <w:jc w:val="left"/>
-            </w:pPr>
-            <w:r>
-              <w:t xml:space="preserve">W</w:t>
-            </w:r>
-          </w:p>
-        </w:tc>
-        <w:tc>
-          <w:tcPr/>
-          <w:p>
-            <w:pPr>
-              <w:pStyle w:val="Compact"/>
-              <w:jc w:val="left"/>
-            </w:pPr>
-            <w:r>
-              <w:t xml:space="preserve">Osmoregulation</w:t>
             </w:r>
           </w:p>
         </w:tc>
@@ -3168,7 +3163,22 @@
           <w:p>
             <w:pPr>
               <w:pStyle w:val="Compact"/>
-            </w:pPr>
+              <w:jc w:val="left"/>
+            </w:pPr>
+            <w:r>
+              <w:t xml:space="preserve">PS6: Respiration [</w:t>
+            </w:r>
+            <w:hyperlink r:id="rId67">
+              <w:r>
+                <w:rPr>
+                  <w:rStyle w:val="Hyperlink"/>
+                </w:rPr>
+                <w:t xml:space="preserve">pdf</w:t>
+              </w:r>
+            </w:hyperlink>
+            <w:r>
+              <w:t xml:space="preserve">]</w:t>
+            </w:r>
           </w:p>
         </w:tc>
         <w:tc>
@@ -3259,6 +3269,110 @@
               <w:jc w:val="left"/>
             </w:pPr>
             <w:r>
+              <w:t xml:space="preserve">Symmorphosis: Weibel, Taylor, and Hoppeler (1991) The concept of symmorphosis: A testable hypothesis of structure-function relationship. PNAS 88:10357-61</w:t>
+            </w:r>
+          </w:p>
+        </w:tc>
+        <w:tc>
+          <w:tcPr/>
+          <w:p>
+            <w:pPr>
+              <w:pStyle w:val="Compact"/>
+            </w:pPr>
+          </w:p>
+        </w:tc>
+        <w:tc>
+          <w:tcPr/>
+          <w:p>
+            <w:pPr>
+              <w:pStyle w:val="Compact"/>
+            </w:pPr>
+          </w:p>
+        </w:tc>
+      </w:tr>
+      <w:tr>
+        <w:tc>
+          <w:tcPr/>
+          <w:p>
+            <w:pPr>
+              <w:pStyle w:val="Compact"/>
+            </w:pPr>
+          </w:p>
+        </w:tc>
+        <w:tc>
+          <w:tcPr/>
+          <w:p>
+            <w:pPr>
+              <w:pStyle w:val="Compact"/>
+              <w:jc w:val="left"/>
+            </w:pPr>
+            <w:r>
+              <w:t xml:space="preserve">W</w:t>
+            </w:r>
+          </w:p>
+        </w:tc>
+        <w:tc>
+          <w:tcPr/>
+          <w:p>
+            <w:pPr>
+              <w:pStyle w:val="Compact"/>
+              <w:jc w:val="left"/>
+            </w:pPr>
+            <w:r>
+              <w:t xml:space="preserve">Osmoregulation</w:t>
+            </w:r>
+          </w:p>
+        </w:tc>
+        <w:tc>
+          <w:tcPr/>
+          <w:p>
+            <w:pPr>
+              <w:pStyle w:val="Compact"/>
+            </w:pPr>
+          </w:p>
+        </w:tc>
+        <w:tc>
+          <w:tcPr/>
+          <w:p>
+            <w:pPr>
+              <w:pStyle w:val="Compact"/>
+              <w:jc w:val="left"/>
+            </w:pPr>
+            <w:r>
+              <w:t xml:space="preserve">Lab 11: PC1-G-Human EEG</w:t>
+            </w:r>
+          </w:p>
+        </w:tc>
+      </w:tr>
+      <w:tr>
+        <w:tc>
+          <w:tcPr/>
+          <w:p>
+            <w:pPr>
+              <w:pStyle w:val="Compact"/>
+            </w:pPr>
+          </w:p>
+        </w:tc>
+        <w:tc>
+          <w:tcPr/>
+          <w:p>
+            <w:pPr>
+              <w:pStyle w:val="Compact"/>
+              <w:jc w:val="left"/>
+            </w:pPr>
+            <w:r>
+              <w:t xml:space="preserve">F</w:t>
+            </w:r>
+          </w:p>
+        </w:tc>
+        <w:tc>
+          <w:tcPr/>
+          <w:p>
+            <w:pPr>
+              <w:pStyle w:val="Compact"/>
+              <w:jc w:val="left"/>
+            </w:pPr>
+            <w:r>
               <w:t xml:space="preserve">Excretion</w:t>
             </w:r>
           </w:p>
@@ -3271,8 +3385,108 @@
               <w:jc w:val="left"/>
             </w:pPr>
             <w:r>
-              <w:t xml:space="preserve">Design 3 Resipration</w:t>
-            </w:r>
+              <w:t xml:space="preserve">Design 3 Resipration, Peer Critique 3</w:t>
+            </w:r>
+          </w:p>
+        </w:tc>
+        <w:tc>
+          <w:tcPr/>
+          <w:p>
+            <w:pPr>
+              <w:pStyle w:val="Compact"/>
+            </w:pPr>
+          </w:p>
+        </w:tc>
+      </w:tr>
+      <w:tr>
+        <w:tc>
+          <w:tcPr/>
+          <w:p>
+            <w:pPr>
+              <w:pStyle w:val="Compact"/>
+              <w:jc w:val="left"/>
+            </w:pPr>
+            <w:r>
+              <w:t xml:space="preserve">Week 14</w:t>
+            </w:r>
+          </w:p>
+        </w:tc>
+        <w:tc>
+          <w:tcPr/>
+          <w:p>
+            <w:pPr>
+              <w:pStyle w:val="Compact"/>
+            </w:pPr>
+          </w:p>
+        </w:tc>
+        <w:tc>
+          <w:tcPr/>
+          <w:p>
+            <w:pPr>
+              <w:pStyle w:val="Compact"/>
+            </w:pPr>
+          </w:p>
+        </w:tc>
+        <w:tc>
+          <w:tcPr/>
+          <w:p>
+            <w:pPr>
+              <w:pStyle w:val="Compact"/>
+            </w:pPr>
+          </w:p>
+        </w:tc>
+        <w:tc>
+          <w:tcPr/>
+          <w:p>
+            <w:pPr>
+              <w:pStyle w:val="Compact"/>
+            </w:pPr>
+          </w:p>
+        </w:tc>
+      </w:tr>
+      <w:tr>
+        <w:tc>
+          <w:tcPr/>
+          <w:p>
+            <w:pPr>
+              <w:pStyle w:val="Compact"/>
+              <w:jc w:val="left"/>
+            </w:pPr>
+            <w:r>
+              <w:t xml:space="preserve">11/20</w:t>
+            </w:r>
+          </w:p>
+        </w:tc>
+        <w:tc>
+          <w:tcPr/>
+          <w:p>
+            <w:pPr>
+              <w:pStyle w:val="Compact"/>
+              <w:jc w:val="left"/>
+            </w:pPr>
+            <w:r>
+              <w:t xml:space="preserve">M</w:t>
+            </w:r>
+          </w:p>
+        </w:tc>
+        <w:tc>
+          <w:tcPr/>
+          <w:p>
+            <w:pPr>
+              <w:pStyle w:val="Compact"/>
+              <w:jc w:val="left"/>
+            </w:pPr>
+            <w:r>
+              <w:t xml:space="preserve">Reproduction</w:t>
+            </w:r>
+          </w:p>
+        </w:tc>
+        <w:tc>
+          <w:tcPr/>
+          <w:p>
+            <w:pPr>
+              <w:pStyle w:val="Compact"/>
+            </w:pPr>
           </w:p>
         </w:tc>
         <w:tc>
@@ -3313,31 +3527,31 @@
               <w:jc w:val="left"/>
             </w:pPr>
             <w:r>
-              <w:t xml:space="preserve">Excretion</w:t>
-            </w:r>
-          </w:p>
-        </w:tc>
-        <w:tc>
-          <w:tcPr/>
-          <w:p>
-            <w:pPr>
-              <w:pStyle w:val="Compact"/>
-              <w:jc w:val="left"/>
-            </w:pPr>
-            <w:r>
-              <w:t xml:space="preserve">Peer Critique 3</w:t>
-            </w:r>
-          </w:p>
-        </w:tc>
-        <w:tc>
-          <w:tcPr/>
-          <w:p>
-            <w:pPr>
-              <w:pStyle w:val="Compact"/>
-              <w:jc w:val="left"/>
-            </w:pPr>
-            <w:r>
-              <w:t xml:space="preserve">Lab 11: PC1-G-Human EEG</w:t>
+              <w:t xml:space="preserve">Thanksgiving Holiday</w:t>
+            </w:r>
+          </w:p>
+        </w:tc>
+        <w:tc>
+          <w:tcPr/>
+          <w:p>
+            <w:pPr>
+              <w:pStyle w:val="Compact"/>
+              <w:jc w:val="left"/>
+            </w:pPr>
+            <w:r>
+              <w:t xml:space="preserve">PS7: Osmoregulation</w:t>
+            </w:r>
+          </w:p>
+        </w:tc>
+        <w:tc>
+          <w:tcPr/>
+          <w:p>
+            <w:pPr>
+              <w:pStyle w:val="Compact"/>
+              <w:jc w:val="left"/>
+            </w:pPr>
+            <w:r>
+              <w:t xml:space="preserve">No Labs</w:t>
             </w:r>
           </w:p>
         </w:tc>
@@ -3371,83 +3585,83 @@
               <w:jc w:val="left"/>
             </w:pPr>
             <w:r>
-              <w:t xml:space="preserve">Hormonal Control</w:t>
-            </w:r>
-          </w:p>
-        </w:tc>
-        <w:tc>
-          <w:tcPr/>
-          <w:p>
-            <w:pPr>
-              <w:pStyle w:val="Compact"/>
-            </w:pPr>
-          </w:p>
-        </w:tc>
-        <w:tc>
-          <w:tcPr/>
-          <w:p>
-            <w:pPr>
-              <w:pStyle w:val="Compact"/>
-            </w:pPr>
-          </w:p>
-        </w:tc>
-      </w:tr>
-      <w:tr>
-        <w:tc>
-          <w:tcPr/>
-          <w:p>
-            <w:pPr>
-              <w:pStyle w:val="Compact"/>
-              <w:jc w:val="left"/>
-            </w:pPr>
-            <w:r>
-              <w:t xml:space="preserve">Week 14</w:t>
-            </w:r>
-          </w:p>
-        </w:tc>
-        <w:tc>
-          <w:tcPr/>
-          <w:p>
-            <w:pPr>
-              <w:pStyle w:val="Compact"/>
-            </w:pPr>
-          </w:p>
-        </w:tc>
-        <w:tc>
-          <w:tcPr/>
-          <w:p>
-            <w:pPr>
-              <w:pStyle w:val="Compact"/>
-            </w:pPr>
-          </w:p>
-        </w:tc>
-        <w:tc>
-          <w:tcPr/>
-          <w:p>
-            <w:pPr>
-              <w:pStyle w:val="Compact"/>
-            </w:pPr>
-          </w:p>
-        </w:tc>
-        <w:tc>
-          <w:tcPr/>
-          <w:p>
-            <w:pPr>
-              <w:pStyle w:val="Compact"/>
-            </w:pPr>
-          </w:p>
-        </w:tc>
-      </w:tr>
-      <w:tr>
-        <w:tc>
-          <w:tcPr/>
-          <w:p>
-            <w:pPr>
-              <w:pStyle w:val="Compact"/>
-              <w:jc w:val="left"/>
-            </w:pPr>
-            <w:r>
-              <w:t xml:space="preserve">11/20</w:t>
+              <w:t xml:space="preserve">Thanksgiving Holiday</w:t>
+            </w:r>
+          </w:p>
+        </w:tc>
+        <w:tc>
+          <w:tcPr/>
+          <w:p>
+            <w:pPr>
+              <w:pStyle w:val="Compact"/>
+            </w:pPr>
+          </w:p>
+        </w:tc>
+        <w:tc>
+          <w:tcPr/>
+          <w:p>
+            <w:pPr>
+              <w:pStyle w:val="Compact"/>
+            </w:pPr>
+          </w:p>
+        </w:tc>
+      </w:tr>
+      <w:tr>
+        <w:tc>
+          <w:tcPr/>
+          <w:p>
+            <w:pPr>
+              <w:pStyle w:val="Compact"/>
+              <w:jc w:val="left"/>
+            </w:pPr>
+            <w:r>
+              <w:t xml:space="preserve">Week 15</w:t>
+            </w:r>
+          </w:p>
+        </w:tc>
+        <w:tc>
+          <w:tcPr/>
+          <w:p>
+            <w:pPr>
+              <w:pStyle w:val="Compact"/>
+            </w:pPr>
+          </w:p>
+        </w:tc>
+        <w:tc>
+          <w:tcPr/>
+          <w:p>
+            <w:pPr>
+              <w:pStyle w:val="Compact"/>
+            </w:pPr>
+          </w:p>
+        </w:tc>
+        <w:tc>
+          <w:tcPr/>
+          <w:p>
+            <w:pPr>
+              <w:pStyle w:val="Compact"/>
+            </w:pPr>
+          </w:p>
+        </w:tc>
+        <w:tc>
+          <w:tcPr/>
+          <w:p>
+            <w:pPr>
+              <w:pStyle w:val="Compact"/>
+            </w:pPr>
+          </w:p>
+        </w:tc>
+      </w:tr>
+      <w:tr>
+        <w:tc>
+          <w:tcPr/>
+          <w:p>
+            <w:pPr>
+              <w:pStyle w:val="Compact"/>
+              <w:jc w:val="left"/>
+            </w:pPr>
+            <w:r>
+              <w:t xml:space="preserve">11/27</w:t>
             </w:r>
           </w:p>
         </w:tc>
@@ -3471,19 +3685,19 @@
               <w:jc w:val="left"/>
             </w:pPr>
             <w:r>
-              <w:t xml:space="preserve">Reproduction</w:t>
-            </w:r>
-          </w:p>
-        </w:tc>
-        <w:tc>
-          <w:tcPr/>
-          <w:p>
-            <w:pPr>
-              <w:pStyle w:val="Compact"/>
-              <w:jc w:val="left"/>
-            </w:pPr>
-            <w:r>
-              <w:t xml:space="preserve">PS7: Osmoregulation</w:t>
+              <w:t xml:space="preserve">Immune System</w:t>
+            </w:r>
+          </w:p>
+        </w:tc>
+        <w:tc>
+          <w:tcPr/>
+          <w:p>
+            <w:pPr>
+              <w:pStyle w:val="Compact"/>
+              <w:jc w:val="left"/>
+            </w:pPr>
+            <w:r>
+              <w:t xml:space="preserve">Design 3 Rewrite</w:t>
             </w:r>
           </w:p>
         </w:tc>
@@ -3525,31 +3739,27 @@
               <w:jc w:val="left"/>
             </w:pPr>
             <w:r>
-              <w:t xml:space="preserve">Thanksgiving Holiday</w:t>
-            </w:r>
-          </w:p>
-        </w:tc>
-        <w:tc>
-          <w:tcPr/>
-          <w:p>
-            <w:pPr>
-              <w:pStyle w:val="Compact"/>
-              <w:jc w:val="left"/>
-            </w:pPr>
-            <w:r>
-              <w:t xml:space="preserve">Design 3 Rewrite</w:t>
-            </w:r>
-          </w:p>
-        </w:tc>
-        <w:tc>
-          <w:tcPr/>
-          <w:p>
-            <w:pPr>
-              <w:pStyle w:val="Compact"/>
-              <w:jc w:val="left"/>
-            </w:pPr>
-            <w:r>
-              <w:t xml:space="preserve">No Labs</w:t>
+              <w:t xml:space="preserve">Immune System</w:t>
+            </w:r>
+          </w:p>
+        </w:tc>
+        <w:tc>
+          <w:tcPr/>
+          <w:p>
+            <w:pPr>
+              <w:pStyle w:val="Compact"/>
+            </w:pPr>
+          </w:p>
+        </w:tc>
+        <w:tc>
+          <w:tcPr/>
+          <w:p>
+            <w:pPr>
+              <w:pStyle w:val="Compact"/>
+              <w:jc w:val="left"/>
+            </w:pPr>
+            <w:r>
+              <w:t xml:space="preserve">Lab 12: PC2-G-Human Renal</w:t>
             </w:r>
           </w:p>
         </w:tc>
@@ -3583,83 +3793,83 @@
               <w:jc w:val="left"/>
             </w:pPr>
             <w:r>
-              <w:t xml:space="preserve">Thanksgiving Holiday</w:t>
-            </w:r>
-          </w:p>
-        </w:tc>
-        <w:tc>
-          <w:tcPr/>
-          <w:p>
-            <w:pPr>
-              <w:pStyle w:val="Compact"/>
-            </w:pPr>
-          </w:p>
-        </w:tc>
-        <w:tc>
-          <w:tcPr/>
-          <w:p>
-            <w:pPr>
-              <w:pStyle w:val="Compact"/>
-            </w:pPr>
-          </w:p>
-        </w:tc>
-      </w:tr>
-      <w:tr>
-        <w:tc>
-          <w:tcPr/>
-          <w:p>
-            <w:pPr>
-              <w:pStyle w:val="Compact"/>
-              <w:jc w:val="left"/>
-            </w:pPr>
-            <w:r>
-              <w:t xml:space="preserve">Week 15</w:t>
-            </w:r>
-          </w:p>
-        </w:tc>
-        <w:tc>
-          <w:tcPr/>
-          <w:p>
-            <w:pPr>
-              <w:pStyle w:val="Compact"/>
-            </w:pPr>
-          </w:p>
-        </w:tc>
-        <w:tc>
-          <w:tcPr/>
-          <w:p>
-            <w:pPr>
-              <w:pStyle w:val="Compact"/>
-            </w:pPr>
-          </w:p>
-        </w:tc>
-        <w:tc>
-          <w:tcPr/>
-          <w:p>
-            <w:pPr>
-              <w:pStyle w:val="Compact"/>
-            </w:pPr>
-          </w:p>
-        </w:tc>
-        <w:tc>
-          <w:tcPr/>
-          <w:p>
-            <w:pPr>
-              <w:pStyle w:val="Compact"/>
-            </w:pPr>
-          </w:p>
-        </w:tc>
-      </w:tr>
-      <w:tr>
-        <w:tc>
-          <w:tcPr/>
-          <w:p>
-            <w:pPr>
-              <w:pStyle w:val="Compact"/>
-              <w:jc w:val="left"/>
-            </w:pPr>
-            <w:r>
-              <w:t xml:space="preserve">11/27</w:t>
+              <w:t xml:space="preserve">Student Presentations</w:t>
+            </w:r>
+          </w:p>
+        </w:tc>
+        <w:tc>
+          <w:tcPr/>
+          <w:p>
+            <w:pPr>
+              <w:pStyle w:val="Compact"/>
+            </w:pPr>
+          </w:p>
+        </w:tc>
+        <w:tc>
+          <w:tcPr/>
+          <w:p>
+            <w:pPr>
+              <w:pStyle w:val="Compact"/>
+            </w:pPr>
+          </w:p>
+        </w:tc>
+      </w:tr>
+      <w:tr>
+        <w:tc>
+          <w:tcPr/>
+          <w:p>
+            <w:pPr>
+              <w:pStyle w:val="Compact"/>
+              <w:jc w:val="left"/>
+            </w:pPr>
+            <w:r>
+              <w:t xml:space="preserve">Week 16</w:t>
+            </w:r>
+          </w:p>
+        </w:tc>
+        <w:tc>
+          <w:tcPr/>
+          <w:p>
+            <w:pPr>
+              <w:pStyle w:val="Compact"/>
+            </w:pPr>
+          </w:p>
+        </w:tc>
+        <w:tc>
+          <w:tcPr/>
+          <w:p>
+            <w:pPr>
+              <w:pStyle w:val="Compact"/>
+            </w:pPr>
+          </w:p>
+        </w:tc>
+        <w:tc>
+          <w:tcPr/>
+          <w:p>
+            <w:pPr>
+              <w:pStyle w:val="Compact"/>
+            </w:pPr>
+          </w:p>
+        </w:tc>
+        <w:tc>
+          <w:tcPr/>
+          <w:p>
+            <w:pPr>
+              <w:pStyle w:val="Compact"/>
+            </w:pPr>
+          </w:p>
+        </w:tc>
+      </w:tr>
+      <w:tr>
+        <w:tc>
+          <w:tcPr/>
+          <w:p>
+            <w:pPr>
+              <w:pStyle w:val="Compact"/>
+              <w:jc w:val="left"/>
+            </w:pPr>
+            <w:r>
+              <w:t xml:space="preserve">12/4</w:t>
             </w:r>
           </w:p>
         </w:tc>
@@ -3683,16 +3893,20 @@
               <w:jc w:val="left"/>
             </w:pPr>
             <w:r>
-              <w:t xml:space="preserve">Immune System</w:t>
-            </w:r>
-          </w:p>
-        </w:tc>
-        <w:tc>
-          <w:tcPr/>
-          <w:p>
-            <w:pPr>
-              <w:pStyle w:val="Compact"/>
-            </w:pPr>
+              <w:t xml:space="preserve">Student Presentations</w:t>
+            </w:r>
+          </w:p>
+        </w:tc>
+        <w:tc>
+          <w:tcPr/>
+          <w:p>
+            <w:pPr>
+              <w:pStyle w:val="Compact"/>
+              <w:jc w:val="left"/>
+            </w:pPr>
+            <w:r>
+              <w:t xml:space="preserve">Design 4: Osmoreg/Own (optional, for comments)</w:t>
+            </w:r>
           </w:p>
         </w:tc>
         <w:tc>
@@ -3733,64 +3947,6 @@
               <w:jc w:val="left"/>
             </w:pPr>
             <w:r>
-              <w:t xml:space="preserve">Immune System</w:t>
-            </w:r>
-          </w:p>
-        </w:tc>
-        <w:tc>
-          <w:tcPr/>
-          <w:p>
-            <w:pPr>
-              <w:pStyle w:val="Compact"/>
-              <w:jc w:val="left"/>
-            </w:pPr>
-            <w:r>
-              <w:t xml:space="preserve">Design 4: Osmoreg/Own</w:t>
-            </w:r>
-          </w:p>
-        </w:tc>
-        <w:tc>
-          <w:tcPr/>
-          <w:p>
-            <w:pPr>
-              <w:pStyle w:val="Compact"/>
-              <w:jc w:val="left"/>
-            </w:pPr>
-            <w:r>
-              <w:t xml:space="preserve">Lab 12: PC2-G-Human Renal</w:t>
-            </w:r>
-          </w:p>
-        </w:tc>
-      </w:tr>
-      <w:tr>
-        <w:tc>
-          <w:tcPr/>
-          <w:p>
-            <w:pPr>
-              <w:pStyle w:val="Compact"/>
-            </w:pPr>
-          </w:p>
-        </w:tc>
-        <w:tc>
-          <w:tcPr/>
-          <w:p>
-            <w:pPr>
-              <w:pStyle w:val="Compact"/>
-              <w:jc w:val="left"/>
-            </w:pPr>
-            <w:r>
-              <w:t xml:space="preserve">F</w:t>
-            </w:r>
-          </w:p>
-        </w:tc>
-        <w:tc>
-          <w:tcPr/>
-          <w:p>
-            <w:pPr>
-              <w:pStyle w:val="Compact"/>
-              <w:jc w:val="left"/>
-            </w:pPr>
-            <w:r>
               <w:t xml:space="preserve">Student Presentations</w:t>
             </w:r>
           </w:p>
@@ -3808,66 +3964,66 @@
           <w:p>
             <w:pPr>
               <w:pStyle w:val="Compact"/>
-            </w:pPr>
-          </w:p>
-        </w:tc>
-      </w:tr>
-      <w:tr>
-        <w:tc>
-          <w:tcPr/>
-          <w:p>
-            <w:pPr>
-              <w:pStyle w:val="Compact"/>
-              <w:jc w:val="left"/>
-            </w:pPr>
-            <w:r>
-              <w:t xml:space="preserve">Week 16</w:t>
-            </w:r>
-          </w:p>
-        </w:tc>
-        <w:tc>
-          <w:tcPr/>
-          <w:p>
-            <w:pPr>
-              <w:pStyle w:val="Compact"/>
-            </w:pPr>
-          </w:p>
-        </w:tc>
-        <w:tc>
-          <w:tcPr/>
-          <w:p>
-            <w:pPr>
-              <w:pStyle w:val="Compact"/>
-            </w:pPr>
-          </w:p>
-        </w:tc>
-        <w:tc>
-          <w:tcPr/>
-          <w:p>
-            <w:pPr>
-              <w:pStyle w:val="Compact"/>
-            </w:pPr>
-          </w:p>
-        </w:tc>
-        <w:tc>
-          <w:tcPr/>
-          <w:p>
-            <w:pPr>
-              <w:pStyle w:val="Compact"/>
-            </w:pPr>
-          </w:p>
-        </w:tc>
-      </w:tr>
-      <w:tr>
-        <w:tc>
-          <w:tcPr/>
-          <w:p>
-            <w:pPr>
-              <w:pStyle w:val="Compact"/>
-              <w:jc w:val="left"/>
-            </w:pPr>
-            <w:r>
-              <w:t xml:space="preserve">12/4</w:t>
+              <w:jc w:val="left"/>
+            </w:pPr>
+            <w:r>
+              <w:t xml:space="preserve">Turn in Lab 12</w:t>
+            </w:r>
+          </w:p>
+        </w:tc>
+      </w:tr>
+      <w:tr>
+        <w:tc>
+          <w:tcPr/>
+          <w:p>
+            <w:pPr>
+              <w:pStyle w:val="Compact"/>
+            </w:pPr>
+          </w:p>
+        </w:tc>
+        <w:tc>
+          <w:tcPr/>
+          <w:p>
+            <w:pPr>
+              <w:pStyle w:val="Compact"/>
+            </w:pPr>
+          </w:p>
+        </w:tc>
+        <w:tc>
+          <w:tcPr/>
+          <w:p>
+            <w:pPr>
+              <w:pStyle w:val="Compact"/>
+            </w:pPr>
+          </w:p>
+        </w:tc>
+        <w:tc>
+          <w:tcPr/>
+          <w:p>
+            <w:pPr>
+              <w:pStyle w:val="Compact"/>
+            </w:pPr>
+          </w:p>
+        </w:tc>
+        <w:tc>
+          <w:tcPr/>
+          <w:p>
+            <w:pPr>
+              <w:pStyle w:val="Compact"/>
+            </w:pPr>
+          </w:p>
+        </w:tc>
+      </w:tr>
+      <w:tr>
+        <w:tc>
+          <w:tcPr/>
+          <w:p>
+            <w:pPr>
+              <w:pStyle w:val="Compact"/>
+              <w:jc w:val="left"/>
+            </w:pPr>
+            <w:r>
+              <w:t xml:space="preserve">12/11</w:t>
             </w:r>
           </w:p>
         </w:tc>
@@ -3891,156 +4047,6 @@
               <w:jc w:val="left"/>
             </w:pPr>
             <w:r>
-              <w:t xml:space="preserve">Student Presentations</w:t>
-            </w:r>
-          </w:p>
-        </w:tc>
-        <w:tc>
-          <w:tcPr/>
-          <w:p>
-            <w:pPr>
-              <w:pStyle w:val="Compact"/>
-            </w:pPr>
-          </w:p>
-        </w:tc>
-        <w:tc>
-          <w:tcPr/>
-          <w:p>
-            <w:pPr>
-              <w:pStyle w:val="Compact"/>
-            </w:pPr>
-          </w:p>
-        </w:tc>
-      </w:tr>
-      <w:tr>
-        <w:tc>
-          <w:tcPr/>
-          <w:p>
-            <w:pPr>
-              <w:pStyle w:val="Compact"/>
-            </w:pPr>
-          </w:p>
-        </w:tc>
-        <w:tc>
-          <w:tcPr/>
-          <w:p>
-            <w:pPr>
-              <w:pStyle w:val="Compact"/>
-              <w:jc w:val="left"/>
-            </w:pPr>
-            <w:r>
-              <w:t xml:space="preserve">W</w:t>
-            </w:r>
-          </w:p>
-        </w:tc>
-        <w:tc>
-          <w:tcPr/>
-          <w:p>
-            <w:pPr>
-              <w:pStyle w:val="Compact"/>
-              <w:jc w:val="left"/>
-            </w:pPr>
-            <w:r>
-              <w:t xml:space="preserve">Student Presentations</w:t>
-            </w:r>
-          </w:p>
-        </w:tc>
-        <w:tc>
-          <w:tcPr/>
-          <w:p>
-            <w:pPr>
-              <w:pStyle w:val="Compact"/>
-            </w:pPr>
-          </w:p>
-        </w:tc>
-        <w:tc>
-          <w:tcPr/>
-          <w:p>
-            <w:pPr>
-              <w:pStyle w:val="Compact"/>
-              <w:jc w:val="left"/>
-            </w:pPr>
-            <w:r>
-              <w:t xml:space="preserve">Turn in Lab 12</w:t>
-            </w:r>
-          </w:p>
-        </w:tc>
-      </w:tr>
-      <w:tr>
-        <w:tc>
-          <w:tcPr/>
-          <w:p>
-            <w:pPr>
-              <w:pStyle w:val="Compact"/>
-            </w:pPr>
-          </w:p>
-        </w:tc>
-        <w:tc>
-          <w:tcPr/>
-          <w:p>
-            <w:pPr>
-              <w:pStyle w:val="Compact"/>
-            </w:pPr>
-          </w:p>
-        </w:tc>
-        <w:tc>
-          <w:tcPr/>
-          <w:p>
-            <w:pPr>
-              <w:pStyle w:val="Compact"/>
-            </w:pPr>
-          </w:p>
-        </w:tc>
-        <w:tc>
-          <w:tcPr/>
-          <w:p>
-            <w:pPr>
-              <w:pStyle w:val="Compact"/>
-            </w:pPr>
-          </w:p>
-        </w:tc>
-        <w:tc>
-          <w:tcPr/>
-          <w:p>
-            <w:pPr>
-              <w:pStyle w:val="Compact"/>
-            </w:pPr>
-          </w:p>
-        </w:tc>
-      </w:tr>
-      <w:tr>
-        <w:tc>
-          <w:tcPr/>
-          <w:p>
-            <w:pPr>
-              <w:pStyle w:val="Compact"/>
-              <w:jc w:val="left"/>
-            </w:pPr>
-            <w:r>
-              <w:t xml:space="preserve">12/11</w:t>
-            </w:r>
-          </w:p>
-        </w:tc>
-        <w:tc>
-          <w:tcPr/>
-          <w:p>
-            <w:pPr>
-              <w:pStyle w:val="Compact"/>
-              <w:jc w:val="left"/>
-            </w:pPr>
-            <w:r>
-              <w:t xml:space="preserve">M</w:t>
-            </w:r>
-          </w:p>
-        </w:tc>
-        <w:tc>
-          <w:tcPr/>
-          <w:p>
-            <w:pPr>
-              <w:pStyle w:val="Compact"/>
-              <w:jc w:val="left"/>
-            </w:pPr>
-            <w:r>
               <w:t xml:space="preserve">Finals Week</w:t>
             </w:r>
           </w:p>
@@ -4053,7 +4059,7 @@
               <w:jc w:val="left"/>
             </w:pPr>
             <w:r>
-              <w:t xml:space="preserve">Design Term Paper Due</w:t>
+              <w:t xml:space="preserve">Design 4 Due</w:t>
             </w:r>
           </w:p>
         </w:tc>
@@ -4109,7 +4115,7 @@
         </w:tc>
       </w:tr>
     </w:tbl>
-    <w:bookmarkEnd w:id="67"/>
+    <w:bookmarkEnd w:id="68"/>
     <w:sectPr/>
   </w:body>
 </w:document>

</xml_diff>

<commit_message>
added design 3 materials
</commit_message>
<xml_diff>
--- a/docs/schedule.docx
+++ b/docs/schedule.docx
@@ -10,7 +10,7 @@
         <w:t xml:space="preserve">Schedule</w:t>
       </w:r>
     </w:p>
-    <w:bookmarkStart w:id="70" w:name="assignment-schedule-subject-to-change"/>
+    <w:bookmarkStart w:id="72" w:name="assignment-schedule-subject-to-change"/>
     <w:p>
       <w:pPr>
         <w:pStyle w:val="Heading2"/>
@@ -3412,7 +3412,29 @@
               <w:jc w:val="left"/>
             </w:pPr>
             <w:r>
-              <w:t xml:space="preserve">Design 3 Resipration, Peer Critique 3</w:t>
+              <w:t xml:space="preserve">Design 3 Resipration, Peer Critique 3 [</w:t>
+            </w:r>
+            <w:hyperlink r:id="rId70">
+              <w:r>
+                <w:rPr>
+                  <w:rStyle w:val="Hyperlink"/>
+                </w:rPr>
+                <w:t xml:space="preserve">html</w:t>
+              </w:r>
+            </w:hyperlink>
+            <w:r>
+              <w:t xml:space="preserve">] [</w:t>
+            </w:r>
+            <w:hyperlink r:id="rId71">
+              <w:r>
+                <w:rPr>
+                  <w:rStyle w:val="Hyperlink"/>
+                </w:rPr>
+                <w:t xml:space="preserve">resources</w:t>
+              </w:r>
+            </w:hyperlink>
+            <w:r>
+              <w:t xml:space="preserve">] [turn in - coming soon]</w:t>
             </w:r>
           </w:p>
         </w:tc>
@@ -4150,7 +4172,7 @@
         </w:tc>
       </w:tr>
     </w:tbl>
-    <w:bookmarkEnd w:id="70"/>
+    <w:bookmarkEnd w:id="72"/>
     <w:sectPr/>
   </w:body>
 </w:document>

</xml_diff>

<commit_message>
added week13 discussion-minor edits
</commit_message>
<xml_diff>
--- a/docs/schedule.docx
+++ b/docs/schedule.docx
@@ -10,7 +10,7 @@
         <w:t xml:space="preserve">Schedule</w:t>
       </w:r>
     </w:p>
-    <w:bookmarkStart w:id="74" w:name="assignment-schedule-subject-to-change"/>
+    <w:bookmarkStart w:id="75" w:name="assignment-schedule-subject-to-change"/>
     <w:p>
       <w:pPr>
         <w:pStyle w:val="Heading2"/>
@@ -3394,7 +3394,18 @@
               <w:jc w:val="left"/>
             </w:pPr>
             <w:r>
-              <w:t xml:space="preserve">Lab 11: PC1-G-Human EEG</w:t>
+              <w:t xml:space="preserve">Lab 11: PC1-G-Human EEG [</w:t>
+            </w:r>
+            <w:hyperlink r:id="rId72">
+              <w:r>
+                <w:rPr>
+                  <w:rStyle w:val="Hyperlink"/>
+                </w:rPr>
+                <w:t xml:space="preserve">overview</w:t>
+              </w:r>
+            </w:hyperlink>
+            <w:r>
+              <w:t xml:space="preserve">]</w:t>
             </w:r>
           </w:p>
         </w:tc>
@@ -3442,7 +3453,7 @@
             <w:r>
               <w:t xml:space="preserve">Design 3 Resipration, Peer Critique 3 [</w:t>
             </w:r>
-            <w:hyperlink r:id="rId72">
+            <w:hyperlink r:id="rId73">
               <w:r>
                 <w:rPr>
                   <w:rStyle w:val="Hyperlink"/>
@@ -3453,7 +3464,7 @@
             <w:r>
               <w:t xml:space="preserve">] [</w:t>
             </w:r>
-            <w:hyperlink r:id="rId73">
+            <w:hyperlink r:id="rId74">
               <w:r>
                 <w:rPr>
                   <w:rStyle w:val="Hyperlink"/>
@@ -4200,7 +4211,7 @@
         </w:tc>
       </w:tr>
     </w:tbl>
-    <w:bookmarkEnd w:id="74"/>
+    <w:bookmarkEnd w:id="75"/>
     <w:sectPr/>
   </w:body>
 </w:document>

</xml_diff>

<commit_message>
added thanksgiving week post
</commit_message>
<xml_diff>
--- a/docs/schedule.docx
+++ b/docs/schedule.docx
@@ -10,7 +10,7 @@
         <w:t xml:space="preserve">Schedule</w:t>
       </w:r>
     </w:p>
-    <w:bookmarkStart w:id="77" w:name="assignment-schedule-subject-to-change"/>
+    <w:bookmarkStart w:id="78" w:name="assignment-schedule-subject-to-change"/>
     <w:p>
       <w:pPr>
         <w:pStyle w:val="Heading2"/>
@@ -3576,7 +3576,18 @@
               <w:jc w:val="left"/>
             </w:pPr>
             <w:r>
-              <w:t xml:space="preserve">Excretion</w:t>
+              <w:t xml:space="preserve">Excretion [</w:t>
+            </w:r>
+            <w:hyperlink r:id="rId76">
+              <w:r>
+                <w:rPr>
+                  <w:rStyle w:val="Hyperlink"/>
+                </w:rPr>
+                <w:t xml:space="preserve">html</w:t>
+              </w:r>
+            </w:hyperlink>
+            <w:r>
+              <w:t xml:space="preserve">]</w:t>
             </w:r>
           </w:p>
         </w:tc>
@@ -3802,7 +3813,7 @@
             <w:r>
               <w:t xml:space="preserve">PS7: Osmoregulation [</w:t>
             </w:r>
-            <w:hyperlink r:id="rId76">
+            <w:hyperlink r:id="rId77">
               <w:r>
                 <w:rPr>
                   <w:rStyle w:val="Hyperlink"/>
@@ -4233,7 +4244,7 @@
         </w:tc>
       </w:tr>
     </w:tbl>
-    <w:bookmarkEnd w:id="77"/>
+    <w:bookmarkEnd w:id="78"/>
     <w:sectPr/>
   </w:body>
 </w:document>

</xml_diff>